<commit_message>
menambah input nomor data
</commit_message>
<xml_diff>
--- a/Detail Instruction/Laporan - Magang.docx
+++ b/Detail Instruction/Laporan - Magang.docx
@@ -848,8 +848,6 @@
         </w:rPr>
         <w:t>PELAJARAN 2021 / 2022</w:t>
       </w:r>
-      <w:bookmarkStart w:id="0" w:name="_GoBack"/>
-      <w:bookmarkEnd w:id="0"/>
     </w:p>
     <w:p>
       <w:pPr>
@@ -1948,7 +1946,23 @@
       </w:r>
       <w:proofErr w:type="spellStart"/>
       <w:r>
-        <w:t>untuk menjelaskan aplikasi</w:t>
+        <w:t>untuk</w:t>
+      </w:r>
+      <w:proofErr w:type="spellEnd"/>
+      <w:r>
+        <w:t xml:space="preserve"> </w:t>
+      </w:r>
+      <w:proofErr w:type="spellStart"/>
+      <w:r>
+        <w:t>menjelaskan</w:t>
+      </w:r>
+      <w:proofErr w:type="spellEnd"/>
+      <w:r>
+        <w:t xml:space="preserve"> </w:t>
+      </w:r>
+      <w:proofErr w:type="spellStart"/>
+      <w:r>
+        <w:t>aplikasi</w:t>
       </w:r>
       <w:proofErr w:type="spellEnd"/>
       <w:r>
@@ -8654,17 +8668,8 @@
         <w:spacing w:before="0" w:beforeAutospacing="0" w:after="0" w:afterAutospacing="0" w:line="360" w:lineRule="auto"/>
         <w:jc w:val="both"/>
       </w:pPr>
-    </w:p>
-    <w:p>
-      <w:pPr>
-        <w:pStyle w:val="NormalWeb"/>
-        <w:tabs>
-          <w:tab w:val="left" w:pos="270"/>
-          <w:tab w:val="left" w:pos="3740"/>
-        </w:tabs>
-        <w:spacing w:before="0" w:beforeAutospacing="0" w:after="0" w:afterAutospacing="0" w:line="360" w:lineRule="auto"/>
-        <w:jc w:val="both"/>
-      </w:pPr>
+      <w:bookmarkStart w:id="0" w:name="_GoBack"/>
+      <w:bookmarkEnd w:id="0"/>
     </w:p>
     <w:p>
       <w:pPr>
@@ -11546,7 +11551,7 @@
 </file>
 
 <file path=customXml/itemProps1.xml><?xml version="1.0" encoding="utf-8"?>
-<ds:datastoreItem xmlns:ds="http://schemas.openxmlformats.org/officeDocument/2006/customXml" ds:itemID="{4E10CA9E-BF1E-47B2-B28B-064D108276AD}">
+<ds:datastoreItem xmlns:ds="http://schemas.openxmlformats.org/officeDocument/2006/customXml" ds:itemID="{55338A74-7AB1-4166-BE63-3F7823CE78B0}">
   <ds:schemaRefs>
     <ds:schemaRef ds:uri="http://schemas.openxmlformats.org/officeDocument/2006/bibliography"/>
   </ds:schemaRefs>

</xml_diff>